<commit_message>
replace special chars with htmp4 entities
</commit_message>
<xml_diff>
--- a/input/word/img2833-right.docx
+++ b/input/word/img2833-right.docx
@@ -613,31 +613,32 @@
             <w:r>
               <w:t xml:space="preserve">”. Here’s obligation to the </w:t>
             </w:r>
-            <w:proofErr w:type="spellStart"/>
             <w:r>
               <w:t>p</w:t>
             </w:r>
             <w:r>
-              <w:t>ash</w:t>
-            </w:r>
-            <w:proofErr w:type="spellEnd"/>
-            <w:r>
-              <w:t xml:space="preserve"> &amp; may prosperity attend the fu</w:t>
-            </w:r>
-            <w:r>
-              <w:t>ture</w:t>
-            </w:r>
-            <w:r>
-              <w:t>. As for myself, I feel as every</w:t>
-            </w:r>
-            <w:r>
-              <w:t xml:space="preserve"> </w:t>
-            </w:r>
-            <w:r>
-              <w:t>...</w:t>
+              <w:t>as</w:t>
+            </w:r>
+            <w:r>
+              <w:t>t</w:t>
             </w:r>
             <w:bookmarkStart w:id="0" w:name="_GoBack"/>
             <w:bookmarkEnd w:id="0"/>
+            <w:r>
+              <w:t xml:space="preserve"> &amp; may prosperity attend the fu</w:t>
+            </w:r>
+            <w:r>
+              <w:t>ture</w:t>
+            </w:r>
+            <w:r>
+              <w:t>. As for myself, I feel as every</w:t>
+            </w:r>
+            <w:r>
+              <w:t xml:space="preserve"> </w:t>
+            </w:r>
+            <w:r>
+              <w:t>...</w:t>
+            </w:r>
           </w:p>
         </w:tc>
         <w:tc>
@@ -1678,7 +1679,7 @@
 </file>
 
 <file path=customXml/itemProps1.xml><?xml version="1.0" encoding="utf-8"?>
-<ds:datastoreItem xmlns:ds="http://schemas.openxmlformats.org/officeDocument/2006/customXml" ds:itemID="{7ED54192-5117-4A4B-AF44-66993FB157DE}">
+<ds:datastoreItem xmlns:ds="http://schemas.openxmlformats.org/officeDocument/2006/customXml" ds:itemID="{C7F9D649-1FBD-4ECD-83C4-E68AC47DD2FB}">
   <ds:schemaRefs>
     <ds:schemaRef ds:uri="http://schemas.openxmlformats.org/officeDocument/2006/bibliography"/>
   </ds:schemaRefs>

</xml_diff>